<commit_message>
mise à jour rapport 2ème semaine
</commit_message>
<xml_diff>
--- a/rapport/Rapport de stage semaine 2.docx
+++ b/rapport/Rapport de stage semaine 2.docx
@@ -3,21 +3,71 @@
 <w:document xmlns:wpc="http://schemas.microsoft.com/office/word/2010/wordprocessingCanvas" xmlns:mc="http://schemas.openxmlformats.org/markup-compatibility/2006" xmlns:o="urn:schemas-microsoft-com:office:office" xmlns:r="http://schemas.openxmlformats.org/officeDocument/2006/relationships" xmlns:m="http://schemas.openxmlformats.org/officeDocument/2006/math" xmlns:v="urn:schemas-microsoft-com:vml" xmlns:wp14="http://schemas.microsoft.com/office/word/2010/wordprocessingDrawing" xmlns:wp="http://schemas.openxmlformats.org/drawingml/2006/wordprocessingDrawing" xmlns:w10="urn:schemas-microsoft-com:office:word" xmlns:w="http://schemas.openxmlformats.org/wordprocessingml/2006/main" xmlns:w14="http://schemas.microsoft.com/office/word/2010/wordml" xmlns:w15="http://schemas.microsoft.com/office/word/2012/wordml" xmlns:wpg="http://schemas.microsoft.com/office/word/2010/wordprocessingGroup" xmlns:wpi="http://schemas.microsoft.com/office/word/2010/wordprocessingInk" xmlns:wne="http://schemas.microsoft.com/office/word/2006/wordml" xmlns:wps="http://schemas.microsoft.com/office/word/2010/wordprocessingShape" mc:Ignorable="w14 w15 wp14">
   <w:body>
     <w:p>
-      <w:r>
+      <w:pPr>
+        <w:jc w:val="center"/>
+        <w:rPr>
+          <w:b/>
+          <w:sz w:val="28"/>
+          <w:szCs w:val="28"/>
+        </w:rPr>
+      </w:pPr>
+      <w:r>
+        <w:rPr>
+          <w:b/>
+          <w:sz w:val="28"/>
+          <w:szCs w:val="28"/>
+        </w:rPr>
+        <w:t>Avancement Semaine 2</w:t>
+      </w:r>
+    </w:p>
+    <w:p>
+      <w:pPr>
+        <w:jc w:val="center"/>
+        <w:rPr>
+          <w:b/>
+          <w:sz w:val="28"/>
+          <w:szCs w:val="28"/>
+        </w:rPr>
+      </w:pPr>
+      <w:r>
+        <w:rPr>
+          <w:b/>
+          <w:sz w:val="28"/>
+          <w:szCs w:val="28"/>
+        </w:rPr>
+        <w:t>Projet enseignants chercheurs</w:t>
+      </w:r>
+    </w:p>
+    <w:p>
+      <w:pPr>
+        <w:rPr>
+          <w:u w:val="single"/>
+        </w:rPr>
+      </w:pPr>
+    </w:p>
+    <w:p>
+      <w:pPr>
+        <w:rPr>
+          <w:u w:val="single"/>
+        </w:rPr>
+      </w:pPr>
+      <w:r>
+        <w:rPr>
+          <w:u w:val="single"/>
+        </w:rPr>
         <w:t>ADRIEN JORGE</w:t>
       </w:r>
-      <w:bookmarkStart w:id="0" w:name="_GoBack"/>
-      <w:bookmarkEnd w:id="0"/>
-    </w:p>
-    <w:p>
-      <w:r>
-        <w:t>Rapport de stage</w:t>
-      </w:r>
     </w:p>
     <w:p/>
     <w:p>
       <w:r>
-        <w:t>Tache :</w:t>
+        <w:rPr>
+          <w:b/>
+        </w:rPr>
+        <w:t>Tache</w:t>
+      </w:r>
+      <w:r>
+        <w:t> :</w:t>
       </w:r>
       <w:r>
         <w:t xml:space="preserve"> Mise en place de l’architecture MVC et zend </w:t>
@@ -31,6 +81,9 @@
     </w:p>
     <w:p>
       <w:r>
+        <w:rPr>
+          <w:b/>
+        </w:rPr>
         <w:t>Réalisation</w:t>
       </w:r>
       <w:r>
@@ -43,7 +96,15 @@
         <w:t>suivi</w:t>
       </w:r>
       <w:r>
-        <w:t xml:space="preserve"> un tuto : </w:t>
+        <w:t xml:space="preserve"> un </w:t>
+      </w:r>
+      <w:proofErr w:type="spellStart"/>
+      <w:r>
+        <w:t>tuto</w:t>
+      </w:r>
+      <w:proofErr w:type="spellEnd"/>
+      <w:r>
+        <w:t xml:space="preserve"> : </w:t>
       </w:r>
     </w:p>
     <w:p>
@@ -61,7 +122,13 @@
     </w:p>
     <w:p>
       <w:r>
-        <w:t>Difficulté :</w:t>
+        <w:rPr>
+          <w:b/>
+        </w:rPr>
+        <w:t>Difficulté</w:t>
+      </w:r>
+      <w:r>
+        <w:t> :</w:t>
       </w:r>
       <w:r>
         <w:t xml:space="preserve"> la </w:t>
@@ -89,7 +156,15 @@
         <w:t>J’ai également eu quelque difficul</w:t>
       </w:r>
       <w:r>
-        <w:t>té avec la mise en place du css.</w:t>
+        <w:t xml:space="preserve">té avec la mise en place du </w:t>
+      </w:r>
+      <w:proofErr w:type="spellStart"/>
+      <w:r>
+        <w:t>css</w:t>
+      </w:r>
+      <w:proofErr w:type="spellEnd"/>
+      <w:r>
+        <w:t>.</w:t>
       </w:r>
       <w:r>
         <w:t xml:space="preserve"> </w:t>
@@ -97,7 +172,13 @@
     </w:p>
     <w:p>
       <w:r>
-        <w:t xml:space="preserve">Tache : </w:t>
+        <w:rPr>
+          <w:b/>
+        </w:rPr>
+        <w:t>Tache</w:t>
+      </w:r>
+      <w:r>
+        <w:t xml:space="preserve"> : </w:t>
       </w:r>
       <w:r>
         <w:t>création</w:t>
@@ -140,7 +221,7 @@
     </w:p>
     <w:tbl>
       <w:tblPr>
-        <w:tblStyle w:val="TableGrid"/>
+        <w:tblStyle w:val="Grilledutableau"/>
         <w:tblW w:w="9779" w:type="dxa"/>
         <w:tblLook w:val="04A0" w:firstRow="1" w:lastRow="0" w:firstColumn="1" w:lastColumn="0" w:noHBand="0" w:noVBand="1"/>
       </w:tblPr>
@@ -268,6 +349,9 @@
     </w:p>
     <w:p>
       <w:r>
+        <w:rPr>
+          <w:b/>
+        </w:rPr>
         <w:t>Difficulté</w:t>
       </w:r>
       <w:r>
@@ -309,6 +393,9 @@
     </w:p>
     <w:p>
       <w:r>
+        <w:rPr>
+          <w:b/>
+        </w:rPr>
         <w:t>Solution</w:t>
       </w:r>
       <w:r>
@@ -325,6 +412,170 @@
       </w:r>
       <w:r>
         <w:t>.</w:t>
+      </w:r>
+    </w:p>
+    <w:p/>
+    <w:p/>
+    <w:p/>
+    <w:p/>
+    <w:p/>
+    <w:p>
+      <w:pPr>
+        <w:rPr>
+          <w:u w:val="single"/>
+        </w:rPr>
+      </w:pPr>
+      <w:bookmarkStart w:id="0" w:name="_GoBack"/>
+      <w:bookmarkEnd w:id="0"/>
+      <w:r>
+        <w:rPr>
+          <w:u w:val="single"/>
+        </w:rPr>
+        <w:lastRenderedPageBreak/>
+        <w:br/>
+      </w:r>
+      <w:r>
+        <w:rPr>
+          <w:u w:val="single"/>
+        </w:rPr>
+        <w:t>Mikaël TULOUP</w:t>
+      </w:r>
+    </w:p>
+    <w:p/>
+    <w:p>
+      <w:r>
+        <w:rPr>
+          <w:b/>
+        </w:rPr>
+        <w:t>Tache</w:t>
+      </w:r>
+      <w:r>
+        <w:rPr>
+          <w:b/>
+        </w:rPr>
+        <w:t>s</w:t>
+      </w:r>
+      <w:r>
+        <w:t xml:space="preserve"> : </w:t>
+      </w:r>
+      <w:r>
+        <w:br/>
+        <w:t xml:space="preserve">Formation Zend 2 </w:t>
+      </w:r>
+      <w:r>
+        <w:br/>
+        <w:t>C</w:t>
+      </w:r>
+      <w:r>
+        <w:t>ompréhension des web services pour aider Adrien à récupérer les rubriques</w:t>
+      </w:r>
+      <w:r>
+        <w:t xml:space="preserve"> </w:t>
+      </w:r>
+      <w:r>
+        <w:br/>
+        <w:t xml:space="preserve">Début de connexion avec le système de </w:t>
+      </w:r>
+      <w:proofErr w:type="spellStart"/>
+      <w:r>
+        <w:t>token</w:t>
+      </w:r>
+      <w:proofErr w:type="spellEnd"/>
+      <w:r>
+        <w:t xml:space="preserve"> et chiffrement du mot de passe</w:t>
+      </w:r>
+    </w:p>
+    <w:p>
+      <w:r>
+        <w:rPr>
+          <w:b/>
+        </w:rPr>
+        <w:t>Réalisation</w:t>
+      </w:r>
+      <w:r>
+        <w:t xml:space="preserve"> : </w:t>
+      </w:r>
+      <w:r>
+        <w:t>J’ai suivi le tutoriel « </w:t>
+      </w:r>
+      <w:proofErr w:type="spellStart"/>
+      <w:r>
+        <w:t>Getting</w:t>
+      </w:r>
+      <w:proofErr w:type="spellEnd"/>
+      <w:r>
+        <w:t xml:space="preserve"> </w:t>
+      </w:r>
+      <w:proofErr w:type="spellStart"/>
+      <w:r>
+        <w:t>started</w:t>
+      </w:r>
+      <w:proofErr w:type="spellEnd"/>
+      <w:r>
+        <w:t> » sur le site officiel de Zend 2. Une fois terminé, j’ai décidé d’adapter ce tuto</w:t>
+      </w:r>
+      <w:r>
+        <w:t>riel</w:t>
+      </w:r>
+      <w:r>
+        <w:t xml:space="preserve"> à notre projet en testant </w:t>
+      </w:r>
+      <w:r>
+        <w:t>sur les rubriques. J’ai donc créé d’un module Zend 2 pour tester la récupération des rubriques et leur affichage. Dans ce même module j’ai commencé à regarder la connexion en tant qu’administrateur. Une fois terminé j’intégrerai cette partie au projet global.</w:t>
+      </w:r>
+    </w:p>
+    <w:p>
+      <w:r>
+        <w:rPr>
+          <w:b/>
+        </w:rPr>
+        <w:t>Difficultés</w:t>
+      </w:r>
+      <w:r>
+        <w:t> : Comprendre le fonctionnement et respecter la structure de Zend 2. Comprendre le chiffrement établi par les étudiants de l’année derni</w:t>
+      </w:r>
+      <w:r>
+        <w:t xml:space="preserve">ère ainsi que le système de </w:t>
+      </w:r>
+      <w:proofErr w:type="spellStart"/>
+      <w:r>
+        <w:t>token</w:t>
+      </w:r>
+      <w:proofErr w:type="spellEnd"/>
+      <w:r>
+        <w:t xml:space="preserve"> que je ne sais pas comment faire passer de </w:t>
+      </w:r>
+      <w:proofErr w:type="spellStart"/>
+      <w:r>
+        <w:t>Modele</w:t>
+      </w:r>
+      <w:proofErr w:type="spellEnd"/>
+      <w:r>
+        <w:t xml:space="preserve"> en </w:t>
+      </w:r>
+      <w:proofErr w:type="spellStart"/>
+      <w:r>
+        <w:t>Modele</w:t>
+      </w:r>
+      <w:proofErr w:type="spellEnd"/>
+      <w:r>
+        <w:t xml:space="preserve"> (exemple : d’</w:t>
+      </w:r>
+      <w:proofErr w:type="spellStart"/>
+      <w:r>
+        <w:t>AdminModel</w:t>
+      </w:r>
+      <w:proofErr w:type="spellEnd"/>
+      <w:r>
+        <w:t xml:space="preserve"> à </w:t>
+      </w:r>
+      <w:proofErr w:type="spellStart"/>
+      <w:r>
+        <w:t>RubriqueModel</w:t>
+      </w:r>
+      <w:proofErr w:type="spellEnd"/>
+      <w:r>
+        <w:t>).</w:t>
       </w:r>
     </w:p>
     <w:sectPr>
@@ -731,13 +982,13 @@
     <w:name w:val="Normal"/>
     <w:qFormat/>
   </w:style>
-  <w:style w:type="character" w:default="1" w:styleId="DefaultParagraphFont">
+  <w:style w:type="character" w:default="1" w:styleId="Policepardfaut">
     <w:name w:val="Default Paragraph Font"/>
     <w:uiPriority w:val="1"/>
     <w:semiHidden/>
     <w:unhideWhenUsed/>
   </w:style>
-  <w:style w:type="table" w:default="1" w:styleId="TableNormal">
+  <w:style w:type="table" w:default="1" w:styleId="TableauNormal">
     <w:name w:val="Normal Table"/>
     <w:uiPriority w:val="99"/>
     <w:semiHidden/>
@@ -752,15 +1003,15 @@
       </w:tblCellMar>
     </w:tblPr>
   </w:style>
-  <w:style w:type="numbering" w:default="1" w:styleId="NoList">
+  <w:style w:type="numbering" w:default="1" w:styleId="Aucuneliste">
     <w:name w:val="No List"/>
     <w:uiPriority w:val="99"/>
     <w:semiHidden/>
     <w:unhideWhenUsed/>
   </w:style>
-  <w:style w:type="table" w:styleId="TableGrid">
+  <w:style w:type="table" w:styleId="Grilledutableau">
     <w:name w:val="Table Grid"/>
-    <w:basedOn w:val="TableNormal"/>
+    <w:basedOn w:val="TableauNormal"/>
     <w:uiPriority w:val="39"/>
     <w:rsid w:val="00885B96"/>
     <w:pPr>
@@ -776,6 +1027,17 @@
         <w:insideV w:val="single" w:sz="4" w:space="0" w:color="auto"/>
       </w:tblBorders>
     </w:tblPr>
+  </w:style>
+  <w:style w:type="paragraph" w:styleId="Paragraphedeliste">
+    <w:name w:val="List Paragraph"/>
+    <w:basedOn w:val="Normal"/>
+    <w:uiPriority w:val="34"/>
+    <w:qFormat/>
+    <w:rsid w:val="009E051A"/>
+    <w:pPr>
+      <w:ind w:left="720"/>
+      <w:contextualSpacing/>
+    </w:pPr>
   </w:style>
 </w:styles>
 </file>

</xml_diff>